<commit_message>
Updates for spring 23
</commit_message>
<xml_diff>
--- a/references.docx
+++ b/references.docx
@@ -1,6 +1,6 @@
 
 <file path=word/document.xml><?xml version="1.0" encoding="utf-8"?>
-<w:document xmlns:wpc="http://schemas.microsoft.com/office/word/2010/wordprocessingCanvas" xmlns:cx="http://schemas.microsoft.com/office/drawing/2014/chartex" xmlns:cx1="http://schemas.microsoft.com/office/drawing/2015/9/8/chartex" xmlns:cx2="http://schemas.microsoft.com/office/drawing/2015/10/21/chartex" xmlns:cx3="http://schemas.microsoft.com/office/drawing/2016/5/9/chartex" xmlns:cx4="http://schemas.microsoft.com/office/drawing/2016/5/10/chartex" xmlns:cx5="http://schemas.microsoft.com/office/drawing/2016/5/11/chartex" xmlns:cx6="http://schemas.microsoft.com/office/drawing/2016/5/12/chartex" xmlns:cx7="http://schemas.microsoft.com/office/drawing/2016/5/13/chartex" xmlns:cx8="http://schemas.microsoft.com/office/drawing/2016/5/14/chartex" xmlns:mc="http://schemas.openxmlformats.org/markup-compatibility/2006" xmlns:aink="http://schemas.microsoft.com/office/drawing/2016/ink" xmlns:am3d="http://schemas.microsoft.com/office/drawing/2017/model3d" xmlns:o="urn:schemas-microsoft-com:office:office" xmlns:r="http://schemas.openxmlformats.org/officeDocument/2006/relationships" xmlns:m="http://schemas.openxmlformats.org/officeDocument/2006/math" xmlns:v="urn:schemas-microsoft-com:vml" xmlns:wp14="http://schemas.microsoft.com/office/word/2010/wordprocessingDrawing" xmlns:wp="http://schemas.openxmlformats.org/drawingml/2006/wordprocessingDrawing" xmlns:w10="urn:schemas-microsoft-com:office:word" xmlns:w="http://schemas.openxmlformats.org/wordprocessingml/2006/main" xmlns:w14="http://schemas.microsoft.com/office/word/2010/wordml" xmlns:w15="http://schemas.microsoft.com/office/word/2012/wordml" xmlns:w16cex="http://schemas.microsoft.com/office/word/2018/wordml/cex" xmlns:w16cid="http://schemas.microsoft.com/office/word/2016/wordml/cid" xmlns:w16="http://schemas.microsoft.com/office/word/2018/wordml" xmlns:w16se="http://schemas.microsoft.com/office/word/2015/wordml/symex" xmlns:wpg="http://schemas.microsoft.com/office/word/2010/wordprocessingGroup" xmlns:wpi="http://schemas.microsoft.com/office/word/2010/wordprocessingInk" xmlns:wne="http://schemas.microsoft.com/office/word/2006/wordml" xmlns:wps="http://schemas.microsoft.com/office/word/2010/wordprocessingShape" mc:Ignorable="w14 w15 w16se w16cid w16 w16cex wp14">
+<w:document xmlns:wpc="http://schemas.microsoft.com/office/word/2010/wordprocessingCanvas" xmlns:cx="http://schemas.microsoft.com/office/drawing/2014/chartex" xmlns:cx1="http://schemas.microsoft.com/office/drawing/2015/9/8/chartex" xmlns:cx2="http://schemas.microsoft.com/office/drawing/2015/10/21/chartex" xmlns:cx3="http://schemas.microsoft.com/office/drawing/2016/5/9/chartex" xmlns:cx4="http://schemas.microsoft.com/office/drawing/2016/5/10/chartex" xmlns:cx5="http://schemas.microsoft.com/office/drawing/2016/5/11/chartex" xmlns:cx6="http://schemas.microsoft.com/office/drawing/2016/5/12/chartex" xmlns:cx7="http://schemas.microsoft.com/office/drawing/2016/5/13/chartex" xmlns:cx8="http://schemas.microsoft.com/office/drawing/2016/5/14/chartex" xmlns:mc="http://schemas.openxmlformats.org/markup-compatibility/2006" xmlns:aink="http://schemas.microsoft.com/office/drawing/2016/ink" xmlns:am3d="http://schemas.microsoft.com/office/drawing/2017/model3d" xmlns:o="urn:schemas-microsoft-com:office:office" xmlns:oel="http://schemas.microsoft.com/office/2019/extlst" xmlns:r="http://schemas.openxmlformats.org/officeDocument/2006/relationships" xmlns:m="http://schemas.openxmlformats.org/officeDocument/2006/math" xmlns:v="urn:schemas-microsoft-com:vml" xmlns:wp14="http://schemas.microsoft.com/office/word/2010/wordprocessingDrawing" xmlns:wp="http://schemas.openxmlformats.org/drawingml/2006/wordprocessingDrawing" xmlns:w10="urn:schemas-microsoft-com:office:word" xmlns:w="http://schemas.openxmlformats.org/wordprocessingml/2006/main" xmlns:w14="http://schemas.microsoft.com/office/word/2010/wordml" xmlns:w15="http://schemas.microsoft.com/office/word/2012/wordml" xmlns:w16cex="http://schemas.microsoft.com/office/word/2018/wordml/cex" xmlns:w16cid="http://schemas.microsoft.com/office/word/2016/wordml/cid" xmlns:w16="http://schemas.microsoft.com/office/word/2018/wordml" xmlns:w16sdtdh="http://schemas.microsoft.com/office/word/2020/wordml/sdtdatahash" xmlns:w16se="http://schemas.microsoft.com/office/word/2015/wordml/symex" xmlns:wpg="http://schemas.microsoft.com/office/word/2010/wordprocessingGroup" xmlns:wpi="http://schemas.microsoft.com/office/word/2010/wordprocessingInk" xmlns:wne="http://schemas.microsoft.com/office/word/2006/wordml" xmlns:wps="http://schemas.microsoft.com/office/word/2010/wordprocessingShape" mc:Ignorable="w14 w15 w16se w16cid w16 w16cex w16sdtdh wp14">
   <w:body>
     <w:p>
       <w:r>
@@ -24,6 +24,117 @@
       <w:proofErr w:type="spellEnd"/>
       <w:r>
         <w:t xml:space="preserve"> Ramachandran in 2007. The synesthesia part begins at roughly 17:30 minutes: `http://www.ted.com/talks/vilayanur_ramachandran_on_your_mind`</w:t>
+      </w:r>
+    </w:p>
+    <w:p/>
+    <w:p>
+      <w:pPr>
+        <w:spacing w:after="0" w:line="240" w:lineRule="auto"/>
+        <w:rPr>
+          <w:rFonts w:ascii="Times New Roman" w:eastAsia="Times New Roman" w:hAnsi="Times New Roman" w:cs="Times New Roman"/>
+          <w:sz w:val="24"/>
+          <w:szCs w:val="24"/>
+        </w:rPr>
+      </w:pPr>
+      <w:r>
+        <w:rPr>
+          <w:rFonts w:ascii="Times New Roman" w:eastAsia="Times New Roman" w:hAnsi="Times New Roman" w:cs="Times New Roman"/>
+          <w:sz w:val="24"/>
+          <w:szCs w:val="24"/>
+        </w:rPr>
+        <w:t>@misc{ramachandran2007,</w:t>
+      </w:r>
+    </w:p>
+    <w:p>
+      <w:pPr>
+        <w:spacing w:after="0" w:line="240" w:lineRule="auto"/>
+        <w:rPr>
+          <w:rFonts w:ascii="Times New Roman" w:eastAsia="Times New Roman" w:hAnsi="Times New Roman" w:cs="Times New Roman"/>
+          <w:sz w:val="24"/>
+          <w:szCs w:val="24"/>
+        </w:rPr>
+      </w:pPr>
+      <w:r>
+        <w:rPr>
+          <w:rFonts w:ascii="Times New Roman" w:eastAsia="Times New Roman" w:hAnsi="Times New Roman" w:cs="Times New Roman"/>
+          <w:sz w:val="24"/>
+          <w:szCs w:val="24"/>
+        </w:rPr>
+        <w:t>title = {3 Clues to Understanding Your Brain},</w:t>
+      </w:r>
+    </w:p>
+    <w:p>
+      <w:pPr>
+        <w:spacing w:after="0" w:line="240" w:lineRule="auto"/>
+        <w:rPr>
+          <w:rFonts w:ascii="Times New Roman" w:eastAsia="Times New Roman" w:hAnsi="Times New Roman" w:cs="Times New Roman"/>
+          <w:sz w:val="24"/>
+          <w:szCs w:val="24"/>
+        </w:rPr>
+      </w:pPr>
+      <w:r>
+        <w:rPr>
+          <w:rFonts w:ascii="Times New Roman" w:eastAsia="Times New Roman" w:hAnsi="Times New Roman" w:cs="Times New Roman"/>
+          <w:sz w:val="24"/>
+          <w:szCs w:val="24"/>
+        </w:rPr>
+        <w:t>author = {Ramachandran, V.},</w:t>
+      </w:r>
+    </w:p>
+    <w:p>
+      <w:pPr>
+        <w:spacing w:after="0" w:line="240" w:lineRule="auto"/>
+        <w:rPr>
+          <w:rFonts w:ascii="Times New Roman" w:eastAsia="Times New Roman" w:hAnsi="Times New Roman" w:cs="Times New Roman"/>
+          <w:sz w:val="24"/>
+          <w:szCs w:val="24"/>
+        </w:rPr>
+      </w:pPr>
+      <w:r>
+        <w:rPr>
+          <w:rFonts w:ascii="Times New Roman" w:eastAsia="Times New Roman" w:hAnsi="Times New Roman" w:cs="Times New Roman"/>
+          <w:sz w:val="24"/>
+          <w:szCs w:val="24"/>
+        </w:rPr>
+        <w:t>year = {2007},</w:t>
+      </w:r>
+    </w:p>
+    <w:p>
+      <w:pPr>
+        <w:spacing w:after="0" w:line="240" w:lineRule="auto"/>
+        <w:rPr>
+          <w:rFonts w:ascii="Times New Roman" w:eastAsia="Times New Roman" w:hAnsi="Times New Roman" w:cs="Times New Roman"/>
+          <w:sz w:val="24"/>
+          <w:szCs w:val="24"/>
+        </w:rPr>
+      </w:pPr>
+      <w:proofErr w:type="spellStart"/>
+      <w:r>
+        <w:rPr>
+          <w:rFonts w:ascii="Times New Roman" w:eastAsia="Times New Roman" w:hAnsi="Times New Roman" w:cs="Times New Roman"/>
+          <w:sz w:val="24"/>
+          <w:szCs w:val="24"/>
+        </w:rPr>
+        <w:t>url</w:t>
+      </w:r>
+      <w:proofErr w:type="spellEnd"/>
+      <w:r>
+        <w:rPr>
+          <w:rFonts w:ascii="Times New Roman" w:eastAsia="Times New Roman" w:hAnsi="Times New Roman" w:cs="Times New Roman"/>
+          <w:sz w:val="24"/>
+          <w:szCs w:val="24"/>
+        </w:rPr>
+        <w:t xml:space="preserve"> = {https://www.ted.com/talks/vs_ramachandran_3_clues_to_understanding_your_brain}</w:t>
+      </w:r>
+    </w:p>
+    <w:p>
+      <w:r>
+        <w:rPr>
+          <w:rFonts w:ascii="Times New Roman" w:eastAsia="Times New Roman" w:hAnsi="Times New Roman" w:cs="Times New Roman"/>
+          <w:sz w:val="24"/>
+          <w:szCs w:val="24"/>
+        </w:rPr>
+        <w:t>}</w:t>
       </w:r>
     </w:p>
     <w:p>
@@ -185,42 +296,24 @@
           <w:color w:val="212121"/>
           <w:shd w:val="clear" w:color="auto" w:fill="FFFFFF"/>
         </w:rPr>
-        <w:t xml:space="preserve">Quinn GE, Shin CH, Maguire MG, Stone RA. </w:t>
-      </w:r>
-      <w:proofErr w:type="gramStart"/>
+        <w:t xml:space="preserve">Quinn GE, Shin CH, Maguire MG, Stone RA. Myopia and ambient lighting at night. Nature. 1999 May 13;399(6732):113-4. </w:t>
+      </w:r>
+      <w:proofErr w:type="spellStart"/>
       <w:r>
         <w:rPr>
           <w:rFonts w:ascii="Segoe UI" w:hAnsi="Segoe UI" w:cs="Segoe UI"/>
           <w:color w:val="212121"/>
           <w:shd w:val="clear" w:color="auto" w:fill="FFFFFF"/>
         </w:rPr>
-        <w:t>Myopia</w:t>
-      </w:r>
-      <w:proofErr w:type="gramEnd"/>
+        <w:t>doi</w:t>
+      </w:r>
+      <w:proofErr w:type="spellEnd"/>
       <w:r>
         <w:rPr>
           <w:rFonts w:ascii="Segoe UI" w:hAnsi="Segoe UI" w:cs="Segoe UI"/>
           <w:color w:val="212121"/>
           <w:shd w:val="clear" w:color="auto" w:fill="FFFFFF"/>
         </w:rPr>
-        <w:t xml:space="preserve"> and ambient lighting at night. Nature. 1999 May 13;399(6732):113-4. </w:t>
-      </w:r>
-      <w:proofErr w:type="spellStart"/>
-      <w:r>
-        <w:rPr>
-          <w:rFonts w:ascii="Segoe UI" w:hAnsi="Segoe UI" w:cs="Segoe UI"/>
-          <w:color w:val="212121"/>
-          <w:shd w:val="clear" w:color="auto" w:fill="FFFFFF"/>
-        </w:rPr>
-        <w:t>doi</w:t>
-      </w:r>
-      <w:proofErr w:type="spellEnd"/>
-      <w:r>
-        <w:rPr>
-          <w:rFonts w:ascii="Segoe UI" w:hAnsi="Segoe UI" w:cs="Segoe UI"/>
-          <w:color w:val="212121"/>
-          <w:shd w:val="clear" w:color="auto" w:fill="FFFFFF"/>
-        </w:rPr>
         <w:t>: 10.1038/20094. PMID: 10335839.</w:t>
       </w:r>
     </w:p>
@@ -243,15 +336,7 @@
     </w:p>
     <w:p>
       <w:r>
-        <w:t xml:space="preserve">I have used this data set for </w:t>
-      </w:r>
-      <w:proofErr w:type="gramStart"/>
-      <w:r>
-        <w:t>awhile</w:t>
-      </w:r>
-      <w:proofErr w:type="gramEnd"/>
-      <w:r>
-        <w:t xml:space="preserve"> but I believe it originally came from Kaggle: </w:t>
+        <w:t xml:space="preserve">I have used this data set for awhile but I believe it originally came from Kaggle: </w:t>
       </w:r>
     </w:p>
     <w:p>
@@ -405,25 +490,7 @@
           <w:color w:val="212121"/>
           <w:shd w:val="clear" w:color="auto" w:fill="FFFFFF"/>
         </w:rPr>
-        <w:t xml:space="preserve"> S, </w:t>
-      </w:r>
-      <w:proofErr w:type="spellStart"/>
-      <w:r>
-        <w:rPr>
-          <w:rFonts w:ascii="Segoe UI" w:hAnsi="Segoe UI" w:cs="Segoe UI"/>
-          <w:color w:val="212121"/>
-          <w:shd w:val="clear" w:color="auto" w:fill="FFFFFF"/>
-        </w:rPr>
-        <w:t>Ekeland</w:t>
-      </w:r>
-      <w:proofErr w:type="spellEnd"/>
-      <w:r>
-        <w:rPr>
-          <w:rFonts w:ascii="Segoe UI" w:hAnsi="Segoe UI" w:cs="Segoe UI"/>
-          <w:color w:val="212121"/>
-          <w:shd w:val="clear" w:color="auto" w:fill="FFFFFF"/>
-        </w:rPr>
-        <w:t xml:space="preserve"> A, </w:t>
+        <w:t xml:space="preserve"> S, Ekeland A, </w:t>
       </w:r>
       <w:proofErr w:type="spellStart"/>
       <w:r>
@@ -504,9 +571,411 @@
         <w:t>weather.gov?</w:t>
       </w:r>
     </w:p>
+    <w:p/>
+    <w:p>
+      <w:pPr>
+        <w:spacing w:after="0" w:line="240" w:lineRule="auto"/>
+        <w:rPr>
+          <w:rFonts w:ascii="Times New Roman" w:eastAsia="Times New Roman" w:hAnsi="Times New Roman" w:cs="Times New Roman"/>
+          <w:sz w:val="24"/>
+          <w:szCs w:val="24"/>
+        </w:rPr>
+      </w:pPr>
+      <w:r>
+        <w:rPr>
+          <w:rFonts w:ascii="Times New Roman" w:eastAsia="Times New Roman" w:hAnsi="Times New Roman" w:cs="Times New Roman"/>
+          <w:sz w:val="24"/>
+          <w:szCs w:val="24"/>
+        </w:rPr>
+        <w:t>@misc{usepa2020,</w:t>
+      </w:r>
+    </w:p>
+    <w:p>
+      <w:pPr>
+        <w:spacing w:after="0" w:line="240" w:lineRule="auto"/>
+        <w:rPr>
+          <w:rFonts w:ascii="Times New Roman" w:eastAsia="Times New Roman" w:hAnsi="Times New Roman" w:cs="Times New Roman"/>
+          <w:sz w:val="24"/>
+          <w:szCs w:val="24"/>
+        </w:rPr>
+      </w:pPr>
+      <w:r>
+        <w:rPr>
+          <w:rFonts w:ascii="Times New Roman" w:eastAsia="Times New Roman" w:hAnsi="Times New Roman" w:cs="Times New Roman"/>
+          <w:sz w:val="24"/>
+          <w:szCs w:val="24"/>
+        </w:rPr>
+        <w:t>title = {Air Data -- Daily Air Quality Tracker},</w:t>
+      </w:r>
+    </w:p>
+    <w:p>
+      <w:pPr>
+        <w:spacing w:after="0" w:line="240" w:lineRule="auto"/>
+        <w:rPr>
+          <w:rFonts w:ascii="Times New Roman" w:eastAsia="Times New Roman" w:hAnsi="Times New Roman" w:cs="Times New Roman"/>
+          <w:sz w:val="24"/>
+          <w:szCs w:val="24"/>
+        </w:rPr>
+      </w:pPr>
+      <w:r>
+        <w:rPr>
+          <w:rFonts w:ascii="Times New Roman" w:eastAsia="Times New Roman" w:hAnsi="Times New Roman" w:cs="Times New Roman"/>
+          <w:sz w:val="24"/>
+          <w:szCs w:val="24"/>
+        </w:rPr>
+        <w:t>author = "{US Environmental Protection Agency}",</w:t>
+      </w:r>
+    </w:p>
+    <w:p>
+      <w:pPr>
+        <w:spacing w:after="0" w:line="240" w:lineRule="auto"/>
+        <w:rPr>
+          <w:rFonts w:ascii="Times New Roman" w:eastAsia="Times New Roman" w:hAnsi="Times New Roman" w:cs="Times New Roman"/>
+          <w:sz w:val="24"/>
+          <w:szCs w:val="24"/>
+        </w:rPr>
+      </w:pPr>
+      <w:proofErr w:type="spellStart"/>
+      <w:r>
+        <w:rPr>
+          <w:rFonts w:ascii="Times New Roman" w:eastAsia="Times New Roman" w:hAnsi="Times New Roman" w:cs="Times New Roman"/>
+          <w:sz w:val="24"/>
+          <w:szCs w:val="24"/>
+        </w:rPr>
+        <w:t>url</w:t>
+      </w:r>
+      <w:proofErr w:type="spellEnd"/>
+      <w:r>
+        <w:rPr>
+          <w:rFonts w:ascii="Times New Roman" w:eastAsia="Times New Roman" w:hAnsi="Times New Roman" w:cs="Times New Roman"/>
+          <w:sz w:val="24"/>
+          <w:szCs w:val="24"/>
+        </w:rPr>
+        <w:t xml:space="preserve"> = {https://www.epa.gov/outdoor-air-quality-data/air-data-daily-air-quality-tracker}</w:t>
+      </w:r>
+    </w:p>
+    <w:p>
+      <w:pPr>
+        <w:rPr>
+          <w:rFonts w:ascii="Times New Roman" w:eastAsia="Times New Roman" w:hAnsi="Times New Roman" w:cs="Times New Roman"/>
+          <w:sz w:val="24"/>
+          <w:szCs w:val="24"/>
+        </w:rPr>
+      </w:pPr>
+      <w:r>
+        <w:rPr>
+          <w:rFonts w:ascii="Times New Roman" w:eastAsia="Times New Roman" w:hAnsi="Times New Roman" w:cs="Times New Roman"/>
+          <w:sz w:val="24"/>
+          <w:szCs w:val="24"/>
+        </w:rPr>
+        <w:t>}</w:t>
+      </w:r>
+    </w:p>
+    <w:p>
+      <w:pPr>
+        <w:rPr>
+          <w:rFonts w:ascii="Times New Roman" w:eastAsia="Times New Roman" w:hAnsi="Times New Roman" w:cs="Times New Roman"/>
+          <w:sz w:val="24"/>
+          <w:szCs w:val="24"/>
+        </w:rPr>
+      </w:pPr>
+    </w:p>
+    <w:p>
+      <w:pPr>
+        <w:spacing w:after="0" w:line="240" w:lineRule="auto"/>
+        <w:rPr>
+          <w:rFonts w:ascii="Times New Roman" w:eastAsia="Times New Roman" w:hAnsi="Times New Roman" w:cs="Times New Roman"/>
+          <w:sz w:val="24"/>
+          <w:szCs w:val="24"/>
+        </w:rPr>
+      </w:pPr>
+      <w:r>
+        <w:rPr>
+          <w:rFonts w:ascii="Times New Roman" w:eastAsia="Times New Roman" w:hAnsi="Times New Roman" w:cs="Times New Roman"/>
+          <w:sz w:val="24"/>
+          <w:szCs w:val="24"/>
+        </w:rPr>
+        <w:t>@misc{weather,</w:t>
+      </w:r>
+    </w:p>
+    <w:p>
+      <w:pPr>
+        <w:spacing w:after="0" w:line="240" w:lineRule="auto"/>
+        <w:rPr>
+          <w:rFonts w:ascii="Times New Roman" w:eastAsia="Times New Roman" w:hAnsi="Times New Roman" w:cs="Times New Roman"/>
+          <w:sz w:val="24"/>
+          <w:szCs w:val="24"/>
+        </w:rPr>
+      </w:pPr>
+      <w:r>
+        <w:rPr>
+          <w:rFonts w:ascii="Times New Roman" w:eastAsia="Times New Roman" w:hAnsi="Times New Roman" w:cs="Times New Roman"/>
+          <w:sz w:val="24"/>
+          <w:szCs w:val="24"/>
+        </w:rPr>
+        <w:t>title = {National Weather Service -- {NWS} Billings},</w:t>
+      </w:r>
+    </w:p>
+    <w:p>
+      <w:pPr>
+        <w:spacing w:after="0" w:line="240" w:lineRule="auto"/>
+        <w:rPr>
+          <w:rFonts w:ascii="Times New Roman" w:eastAsia="Times New Roman" w:hAnsi="Times New Roman" w:cs="Times New Roman"/>
+          <w:sz w:val="24"/>
+          <w:szCs w:val="24"/>
+        </w:rPr>
+      </w:pPr>
+      <w:r>
+        <w:rPr>
+          <w:rFonts w:ascii="Times New Roman" w:eastAsia="Times New Roman" w:hAnsi="Times New Roman" w:cs="Times New Roman"/>
+          <w:sz w:val="24"/>
+          <w:szCs w:val="24"/>
+        </w:rPr>
+        <w:t>author = "{National Weather Service Corporate Image Web Team}",</w:t>
+      </w:r>
+    </w:p>
+    <w:p>
+      <w:pPr>
+        <w:spacing w:after="0" w:line="240" w:lineRule="auto"/>
+        <w:rPr>
+          <w:rFonts w:ascii="Times New Roman" w:eastAsia="Times New Roman" w:hAnsi="Times New Roman" w:cs="Times New Roman"/>
+          <w:sz w:val="24"/>
+          <w:szCs w:val="24"/>
+        </w:rPr>
+      </w:pPr>
+      <w:proofErr w:type="spellStart"/>
+      <w:r>
+        <w:rPr>
+          <w:rFonts w:ascii="Times New Roman" w:eastAsia="Times New Roman" w:hAnsi="Times New Roman" w:cs="Times New Roman"/>
+          <w:sz w:val="24"/>
+          <w:szCs w:val="24"/>
+        </w:rPr>
+        <w:t>url</w:t>
+      </w:r>
+      <w:proofErr w:type="spellEnd"/>
+      <w:r>
+        <w:rPr>
+          <w:rFonts w:ascii="Times New Roman" w:eastAsia="Times New Roman" w:hAnsi="Times New Roman" w:cs="Times New Roman"/>
+          <w:sz w:val="24"/>
+          <w:szCs w:val="24"/>
+        </w:rPr>
+        <w:t xml:space="preserve"> = {https://w2.weather.gov/climate/xmacis.php?wfo=byz}</w:t>
+      </w:r>
+    </w:p>
+    <w:p>
+      <w:r>
+        <w:rPr>
+          <w:rFonts w:ascii="Times New Roman" w:eastAsia="Times New Roman" w:hAnsi="Times New Roman" w:cs="Times New Roman"/>
+          <w:sz w:val="24"/>
+          <w:szCs w:val="24"/>
+        </w:rPr>
+        <w:t>}</w:t>
+      </w:r>
+    </w:p>
     <w:p>
       <w:r>
         <w:t xml:space="preserve">Activity 12: </w:t>
+      </w:r>
+    </w:p>
+    <w:p>
+      <w:pPr>
+        <w:spacing w:after="0" w:line="240" w:lineRule="auto"/>
+        <w:rPr>
+          <w:rFonts w:ascii="Times New Roman" w:eastAsia="Times New Roman" w:hAnsi="Times New Roman" w:cs="Times New Roman"/>
+          <w:sz w:val="24"/>
+          <w:szCs w:val="24"/>
+        </w:rPr>
+      </w:pPr>
+      <w:r>
+        <w:rPr>
+          <w:rFonts w:ascii="Times New Roman" w:eastAsia="Times New Roman" w:hAnsi="Times New Roman" w:cs="Times New Roman"/>
+          <w:sz w:val="24"/>
+          <w:szCs w:val="24"/>
+        </w:rPr>
+        <w:t>@article{hutchison2013,</w:t>
+      </w:r>
+    </w:p>
+    <w:p>
+      <w:pPr>
+        <w:spacing w:after="0" w:line="240" w:lineRule="auto"/>
+        <w:rPr>
+          <w:rFonts w:ascii="Times New Roman" w:eastAsia="Times New Roman" w:hAnsi="Times New Roman" w:cs="Times New Roman"/>
+          <w:sz w:val="24"/>
+          <w:szCs w:val="24"/>
+        </w:rPr>
+      </w:pPr>
+      <w:r>
+        <w:rPr>
+          <w:rFonts w:ascii="Times New Roman" w:eastAsia="Times New Roman" w:hAnsi="Times New Roman" w:cs="Times New Roman"/>
+          <w:sz w:val="24"/>
+          <w:szCs w:val="24"/>
+        </w:rPr>
+        <w:t xml:space="preserve">title = {Upper extremity </w:t>
+      </w:r>
+      <w:proofErr w:type="spellStart"/>
+      <w:r>
+        <w:rPr>
+          <w:rFonts w:ascii="Times New Roman" w:eastAsia="Times New Roman" w:hAnsi="Times New Roman" w:cs="Times New Roman"/>
+          <w:sz w:val="24"/>
+          <w:szCs w:val="24"/>
+        </w:rPr>
+        <w:t>injuies</w:t>
+      </w:r>
+      <w:proofErr w:type="spellEnd"/>
+      <w:r>
+        <w:rPr>
+          <w:rFonts w:ascii="Times New Roman" w:eastAsia="Times New Roman" w:hAnsi="Times New Roman" w:cs="Times New Roman"/>
+          <w:sz w:val="24"/>
+          <w:szCs w:val="24"/>
+        </w:rPr>
+        <w:t xml:space="preserve"> in Homer's Iliad},</w:t>
+      </w:r>
+    </w:p>
+    <w:p>
+      <w:pPr>
+        <w:spacing w:after="0" w:line="240" w:lineRule="auto"/>
+        <w:rPr>
+          <w:rFonts w:ascii="Times New Roman" w:eastAsia="Times New Roman" w:hAnsi="Times New Roman" w:cs="Times New Roman"/>
+          <w:sz w:val="24"/>
+          <w:szCs w:val="24"/>
+        </w:rPr>
+      </w:pPr>
+      <w:r>
+        <w:rPr>
+          <w:rFonts w:ascii="Times New Roman" w:eastAsia="Times New Roman" w:hAnsi="Times New Roman" w:cs="Times New Roman"/>
+          <w:sz w:val="24"/>
+          <w:szCs w:val="24"/>
+        </w:rPr>
+        <w:t xml:space="preserve">author = {Hutchison, R.L. and </w:t>
+      </w:r>
+      <w:proofErr w:type="spellStart"/>
+      <w:r>
+        <w:rPr>
+          <w:rFonts w:ascii="Times New Roman" w:eastAsia="Times New Roman" w:hAnsi="Times New Roman" w:cs="Times New Roman"/>
+          <w:sz w:val="24"/>
+          <w:szCs w:val="24"/>
+        </w:rPr>
+        <w:t>Hirthler</w:t>
+      </w:r>
+      <w:proofErr w:type="spellEnd"/>
+      <w:r>
+        <w:rPr>
+          <w:rFonts w:ascii="Times New Roman" w:eastAsia="Times New Roman" w:hAnsi="Times New Roman" w:cs="Times New Roman"/>
+          <w:sz w:val="24"/>
+          <w:szCs w:val="24"/>
+        </w:rPr>
+        <w:t>, M.A.},</w:t>
+      </w:r>
+    </w:p>
+    <w:p>
+      <w:pPr>
+        <w:spacing w:after="0" w:line="240" w:lineRule="auto"/>
+        <w:rPr>
+          <w:rFonts w:ascii="Times New Roman" w:eastAsia="Times New Roman" w:hAnsi="Times New Roman" w:cs="Times New Roman"/>
+          <w:sz w:val="24"/>
+          <w:szCs w:val="24"/>
+        </w:rPr>
+      </w:pPr>
+      <w:r>
+        <w:rPr>
+          <w:rFonts w:ascii="Times New Roman" w:eastAsia="Times New Roman" w:hAnsi="Times New Roman" w:cs="Times New Roman"/>
+          <w:sz w:val="24"/>
+          <w:szCs w:val="24"/>
+        </w:rPr>
+        <w:t>year = {2013},</w:t>
+      </w:r>
+    </w:p>
+    <w:p>
+      <w:pPr>
+        <w:spacing w:after="0" w:line="240" w:lineRule="auto"/>
+        <w:rPr>
+          <w:rFonts w:ascii="Times New Roman" w:eastAsia="Times New Roman" w:hAnsi="Times New Roman" w:cs="Times New Roman"/>
+          <w:sz w:val="24"/>
+          <w:szCs w:val="24"/>
+        </w:rPr>
+      </w:pPr>
+      <w:r>
+        <w:rPr>
+          <w:rFonts w:ascii="Times New Roman" w:eastAsia="Times New Roman" w:hAnsi="Times New Roman" w:cs="Times New Roman"/>
+          <w:sz w:val="24"/>
+          <w:szCs w:val="24"/>
+        </w:rPr>
+        <w:t>volume = {38},</w:t>
+      </w:r>
+    </w:p>
+    <w:p>
+      <w:pPr>
+        <w:spacing w:after="0" w:line="240" w:lineRule="auto"/>
+        <w:rPr>
+          <w:rFonts w:ascii="Times New Roman" w:eastAsia="Times New Roman" w:hAnsi="Times New Roman" w:cs="Times New Roman"/>
+          <w:sz w:val="24"/>
+          <w:szCs w:val="24"/>
+        </w:rPr>
+      </w:pPr>
+      <w:r>
+        <w:rPr>
+          <w:rFonts w:ascii="Times New Roman" w:eastAsia="Times New Roman" w:hAnsi="Times New Roman" w:cs="Times New Roman"/>
+          <w:sz w:val="24"/>
+          <w:szCs w:val="24"/>
+        </w:rPr>
+        <w:t>pages = {1790--1793},</w:t>
+      </w:r>
+    </w:p>
+    <w:p>
+      <w:pPr>
+        <w:spacing w:after="0" w:line="240" w:lineRule="auto"/>
+        <w:rPr>
+          <w:rFonts w:ascii="Times New Roman" w:eastAsia="Times New Roman" w:hAnsi="Times New Roman" w:cs="Times New Roman"/>
+          <w:sz w:val="24"/>
+          <w:szCs w:val="24"/>
+        </w:rPr>
+      </w:pPr>
+      <w:r>
+        <w:rPr>
+          <w:rFonts w:ascii="Times New Roman" w:eastAsia="Times New Roman" w:hAnsi="Times New Roman" w:cs="Times New Roman"/>
+          <w:sz w:val="24"/>
+          <w:szCs w:val="24"/>
+        </w:rPr>
+        <w:t>journal = {Journal of Hand Surgery (American Volume)},</w:t>
+      </w:r>
+    </w:p>
+    <w:p>
+      <w:pPr>
+        <w:spacing w:after="0" w:line="240" w:lineRule="auto"/>
+        <w:rPr>
+          <w:rFonts w:ascii="Times New Roman" w:eastAsia="Times New Roman" w:hAnsi="Times New Roman" w:cs="Times New Roman"/>
+          <w:sz w:val="24"/>
+          <w:szCs w:val="24"/>
+        </w:rPr>
+      </w:pPr>
+      <w:proofErr w:type="spellStart"/>
+      <w:r>
+        <w:rPr>
+          <w:rFonts w:ascii="Times New Roman" w:eastAsia="Times New Roman" w:hAnsi="Times New Roman" w:cs="Times New Roman"/>
+          <w:sz w:val="24"/>
+          <w:szCs w:val="24"/>
+        </w:rPr>
+        <w:t>pmid</w:t>
+      </w:r>
+      <w:proofErr w:type="spellEnd"/>
+      <w:r>
+        <w:rPr>
+          <w:rFonts w:ascii="Times New Roman" w:eastAsia="Times New Roman" w:hAnsi="Times New Roman" w:cs="Times New Roman"/>
+          <w:sz w:val="24"/>
+          <w:szCs w:val="24"/>
+        </w:rPr>
+        <w:t xml:space="preserve"> = {23932117}</w:t>
+      </w:r>
+    </w:p>
+    <w:p>
+      <w:r>
+        <w:rPr>
+          <w:rFonts w:ascii="Times New Roman" w:eastAsia="Times New Roman" w:hAnsi="Times New Roman" w:cs="Times New Roman"/>
+          <w:sz w:val="24"/>
+          <w:szCs w:val="24"/>
+        </w:rPr>
+        <w:lastRenderedPageBreak/>
+        <w:t>}</w:t>
       </w:r>
     </w:p>
     <w:p>
@@ -546,24 +1015,16 @@
         <w:rPr>
           <w:lang w:val="fr-FR"/>
         </w:rPr>
-        <w:t xml:space="preserve"> </w:t>
-      </w:r>
-      <w:proofErr w:type="gramStart"/>
-      <w:r>
+        <w:t xml:space="preserve"> 11:</w:t>
+      </w:r>
+    </w:p>
+    <w:p>
+      <w:pPr>
         <w:rPr>
           <w:lang w:val="fr-FR"/>
         </w:rPr>
-        <w:t>11:</w:t>
-      </w:r>
-      <w:proofErr w:type="gramEnd"/>
-    </w:p>
-    <w:p>
-      <w:pPr>
-        <w:rPr>
-          <w:lang w:val="fr-FR"/>
-        </w:rPr>
-      </w:pPr>
-      <w:hyperlink r:id="rId8" w:history="1">
+      </w:pPr>
+      <w:hyperlink r:id="rId8" w:anchor="covidnet-hospitalizations-vaccination" w:history="1">
         <w:r>
           <w:rPr>
             <w:rStyle w:val="Hyperlink"/>
@@ -614,7 +1075,7 @@
 </file>
 
 <file path=word/styles.xml><?xml version="1.0" encoding="utf-8"?>
-<w:styles xmlns:mc="http://schemas.openxmlformats.org/markup-compatibility/2006" xmlns:r="http://schemas.openxmlformats.org/officeDocument/2006/relationships" xmlns:w="http://schemas.openxmlformats.org/wordprocessingml/2006/main" xmlns:w14="http://schemas.microsoft.com/office/word/2010/wordml" xmlns:w15="http://schemas.microsoft.com/office/word/2012/wordml" xmlns:w16cex="http://schemas.microsoft.com/office/word/2018/wordml/cex" xmlns:w16cid="http://schemas.microsoft.com/office/word/2016/wordml/cid" xmlns:w16="http://schemas.microsoft.com/office/word/2018/wordml" xmlns:w16se="http://schemas.microsoft.com/office/word/2015/wordml/symex" mc:Ignorable="w14 w15 w16se w16cid w16 w16cex">
+<w:styles xmlns:mc="http://schemas.openxmlformats.org/markup-compatibility/2006" xmlns:r="http://schemas.openxmlformats.org/officeDocument/2006/relationships" xmlns:w="http://schemas.openxmlformats.org/wordprocessingml/2006/main" xmlns:w14="http://schemas.microsoft.com/office/word/2010/wordml" xmlns:w15="http://schemas.microsoft.com/office/word/2012/wordml" xmlns:w16cex="http://schemas.microsoft.com/office/word/2018/wordml/cex" xmlns:w16cid="http://schemas.microsoft.com/office/word/2016/wordml/cid" xmlns:w16="http://schemas.microsoft.com/office/word/2018/wordml" xmlns:w16sdtdh="http://schemas.microsoft.com/office/word/2020/wordml/sdtdatahash" xmlns:w16se="http://schemas.microsoft.com/office/word/2015/wordml/symex" mc:Ignorable="w14 w15 w16se w16cid w16 w16cex w16sdtdh">
   <w:docDefaults>
     <w:rPrDefault>
       <w:rPr>
@@ -1074,6 +1535,22 @@
       <w:u w:val="single"/>
     </w:rPr>
   </w:style>
+  <w:style w:type="paragraph" w:styleId="NormalWeb">
+    <w:name w:val="Normal (Web)"/>
+    <w:basedOn w:val="Normal"/>
+    <w:uiPriority w:val="99"/>
+    <w:semiHidden/>
+    <w:unhideWhenUsed/>
+    <w:rsid w:val="00A5491A"/>
+    <w:pPr>
+      <w:spacing w:before="100" w:beforeAutospacing="1" w:after="100" w:afterAutospacing="1" w:line="240" w:lineRule="auto"/>
+    </w:pPr>
+    <w:rPr>
+      <w:rFonts w:ascii="Times New Roman" w:eastAsia="Times New Roman" w:hAnsi="Times New Roman" w:cs="Times New Roman"/>
+      <w:sz w:val="24"/>
+      <w:szCs w:val="24"/>
+    </w:rPr>
+  </w:style>
 </w:styles>
 </file>
 

</xml_diff>